<commit_message>
final push pour le tp de securite
</commit_message>
<xml_diff>
--- a/INF36207/TP2/compte rendu.docx
+++ b/INF36207/TP2/compte rendu.docx
@@ -16,12 +16,10 @@
         <w:pStyle w:val="3"/>
         <w:jc w:val="center"/>
       </w:pPr>
-      <w:bookmarkStart w:id="0" w:name="_GoBack"/>
       <w:r>
         <w:t>Devoir 2</w:t>
       </w:r>
     </w:p>
-    <w:bookmarkEnd w:id="0"/>
     <w:p>
       <w:pPr/>
     </w:p>
@@ -47,8 +45,15 @@
       <w:pPr/>
     </w:p>
     <w:p>
-      <w:pPr/>
-      <w:r>
+      <w:pPr>
+        <w:rPr>
+          <w:u w:val="single"/>
+        </w:rPr>
+      </w:pPr>
+      <w:r>
+        <w:rPr>
+          <w:u w:val="single"/>
+        </w:rPr>
         <w:t>Question #2:</w:t>
       </w:r>
     </w:p>
@@ -85,7 +90,9 @@
         </w:tblBorders>
         <w:tblLayout w:type="fixed"/>
         <w:tblCellMar>
+          <w:top w:w="0" w:type="dxa"/>
           <w:left w:w="108" w:type="dxa"/>
+          <w:bottom w:w="0" w:type="dxa"/>
           <w:right w:w="108" w:type="dxa"/>
         </w:tblCellMar>
       </w:tblPr>
@@ -100,7 +107,6 @@
           <w:tcPr>
             <w:tcW w:w="8522" w:type="dxa"/>
             <w:gridSpan w:val="4"/>
-            <w:tcBorders/>
           </w:tcPr>
           <w:p>
             <w:pPr>
@@ -382,7 +388,6 @@
           <w:tcPr>
             <w:tcW w:w="8522" w:type="dxa"/>
             <w:gridSpan w:val="4"/>
-            <w:tcBorders/>
           </w:tcPr>
           <w:p>
             <w:pPr>
@@ -522,7 +527,6 @@
           <w:tcPr>
             <w:tcW w:w="8522" w:type="dxa"/>
             <w:gridSpan w:val="4"/>
-            <w:tcBorders/>
           </w:tcPr>
           <w:p>
             <w:pPr>
@@ -760,10 +764,23 @@
     </w:tbl>
     <w:p>
       <w:pPr/>
+      <w:r>
+        <w:br w:type="page"/>
+      </w:r>
     </w:p>
     <w:p>
       <w:pPr/>
-      <w:r>
+    </w:p>
+    <w:p>
+      <w:pPr>
+        <w:rPr>
+          <w:u w:val="single"/>
+        </w:rPr>
+      </w:pPr>
+      <w:r>
+        <w:rPr>
+          <w:u w:val="single"/>
+        </w:rPr>
         <w:t>Question #4:</w:t>
       </w:r>
     </w:p>
@@ -775,8 +792,133 @@
     </w:p>
     <w:p>
       <w:pPr/>
+      <w:bookmarkStart w:id="0" w:name="_GoBack"/>
+      <w:bookmarkEnd w:id="0"/>
+      <w:r>
+        <w:t>Carte du reseau de l</w:t>
+      </w:r>
+      <w:r>
+        <w:rPr>
+          <w:rFonts w:hint="default"/>
+        </w:rPr>
+        <w:t>’UQAR</w:t>
+      </w:r>
+    </w:p>
+    <w:p>
+      <w:pPr/>
+      <w:r>
+        <w:drawing>
+          <wp:inline distT="0" distB="0" distL="114300" distR="114300">
+            <wp:extent cx="4356100" cy="2915920"/>
+            <wp:effectExtent l="0" t="0" r="10795" b="3810"/>
+            <wp:docPr id="1" name="Picture 1" descr="llll"/>
+            <wp:cNvGraphicFramePr>
+              <a:graphicFrameLocks xmlns:a="http://schemas.openxmlformats.org/drawingml/2006/main" noChangeAspect="1"/>
+            </wp:cNvGraphicFramePr>
+            <a:graphic xmlns:a="http://schemas.openxmlformats.org/drawingml/2006/main">
+              <a:graphicData uri="http://schemas.openxmlformats.org/drawingml/2006/picture">
+                <pic:pic xmlns:pic="http://schemas.openxmlformats.org/drawingml/2006/picture">
+                  <pic:nvPicPr>
+                    <pic:cNvPr id="1" name="Picture 1" descr="llll"/>
+                    <pic:cNvPicPr>
+                      <a:picLocks noChangeAspect="1"/>
+                    </pic:cNvPicPr>
+                  </pic:nvPicPr>
+                  <pic:blipFill>
+                    <a:blip r:embed="rId4"/>
+                    <a:srcRect r="17394" b="-1317"/>
+                    <a:stretch>
+                      <a:fillRect/>
+                    </a:stretch>
+                  </pic:blipFill>
+                  <pic:spPr>
+                    <a:xfrm>
+                      <a:off x="0" y="0"/>
+                      <a:ext cx="4356000" cy="2916000"/>
+                    </a:xfrm>
+                    <a:prstGeom prst="rect">
+                      <a:avLst/>
+                    </a:prstGeom>
+                  </pic:spPr>
+                </pic:pic>
+              </a:graphicData>
+            </a:graphic>
+          </wp:inline>
+        </w:drawing>
+      </w:r>
+    </w:p>
+    <w:p>
+      <w:pPr>
+        <w:rPr>
+          <w:rFonts w:hint="default"/>
+        </w:rPr>
+      </w:pPr>
+      <w:r>
+        <w:t>Carte d</w:t>
+      </w:r>
+      <w:r>
+        <w:rPr>
+          <w:rFonts w:hint="default"/>
+        </w:rPr>
+        <w:t>’un reseau local</w:t>
+      </w:r>
+    </w:p>
+    <w:p>
+      <w:pPr>
+        <w:rPr>
+          <w:rFonts w:hint="default"/>
+        </w:rPr>
+      </w:pPr>
+      <w:r>
+        <w:rPr>
+          <w:rFonts w:hint="default"/>
+        </w:rPr>
+        <w:drawing>
+          <wp:inline distT="0" distB="0" distL="114300" distR="114300">
+            <wp:extent cx="5272405" cy="2878455"/>
+            <wp:effectExtent l="0" t="0" r="0" b="13335"/>
+            <wp:docPr id="2" name="Picture 2" descr="zenmap_local"/>
+            <wp:cNvGraphicFramePr>
+              <a:graphicFrameLocks xmlns:a="http://schemas.openxmlformats.org/drawingml/2006/main" noChangeAspect="1"/>
+            </wp:cNvGraphicFramePr>
+            <a:graphic xmlns:a="http://schemas.openxmlformats.org/drawingml/2006/main">
+              <a:graphicData uri="http://schemas.openxmlformats.org/drawingml/2006/picture">
+                <pic:pic xmlns:pic="http://schemas.openxmlformats.org/drawingml/2006/picture">
+                  <pic:nvPicPr>
+                    <pic:cNvPr id="2" name="Picture 2" descr="zenmap_local"/>
+                    <pic:cNvPicPr>
+                      <a:picLocks noChangeAspect="1"/>
+                    </pic:cNvPicPr>
+                  </pic:nvPicPr>
+                  <pic:blipFill>
+                    <a:blip r:embed="rId5"/>
+                    <a:stretch>
+                      <a:fillRect/>
+                    </a:stretch>
+                  </pic:blipFill>
+                  <pic:spPr>
+                    <a:xfrm>
+                      <a:off x="0" y="0"/>
+                      <a:ext cx="5272405" cy="2878455"/>
+                    </a:xfrm>
+                    <a:prstGeom prst="rect">
+                      <a:avLst/>
+                    </a:prstGeom>
+                  </pic:spPr>
+                </pic:pic>
+              </a:graphicData>
+            </a:graphic>
+          </wp:inline>
+        </w:drawing>
+      </w:r>
+    </w:p>
+    <w:p>
+      <w:pPr/>
       <w:r>
         <w:t xml:space="preserve">b) </w:t>
+      </w:r>
+      <w:r>
+        <w:t>Dans un premier temps, on peut constater que la plus grande partie des appareils connectes sur ces deux reseaux ne sont pas accessibles sans authentification et que dans les deux reseaux des routeurs et firewalls sont presents.</w:t>
       </w:r>
     </w:p>
     <w:sectPr>
@@ -801,7 +943,7 @@
   <w:latentStyles w:count="260" w:defQFormat="0" w:defUnhideWhenUsed="1" w:defSemiHidden="1" w:defUIPriority="99" w:defLockedState="0">
     <w:lsdException w:qFormat="1" w:unhideWhenUsed="0" w:uiPriority="0" w:semiHidden="0" w:name="Normal"/>
     <w:lsdException w:qFormat="1" w:unhideWhenUsed="0" w:uiPriority="0" w:semiHidden="0" w:name="heading 1"/>
-    <w:lsdException w:qFormat="1" w:uiPriority="0" w:name="heading 2"/>
+    <w:lsdException w:qFormat="1" w:uiPriority="0" w:semiHidden="0" w:name="heading 2"/>
     <w:lsdException w:qFormat="1" w:uiPriority="0" w:name="heading 3"/>
     <w:lsdException w:qFormat="1" w:uiPriority="0" w:name="heading 4"/>
     <w:lsdException w:qFormat="1" w:uiPriority="0" w:name="heading 5"/>

</xml_diff>